<commit_message>
add more updated notes with string functions
</commit_message>
<xml_diff>
--- a/PYTHON NOTES/PYTHON NOTES.docx
+++ b/PYTHON NOTES/PYTHON NOTES.docx
@@ -53758,6 +53758,54 @@
     </w:p>
     <w:p>
       <w:pPr>
+        <w:ind w:left="720"/>
+        <w:rPr>
+          <w:rFonts w:cstheme="minorHAnsi"/>
+        </w:rPr>
+      </w:pPr>
+      <w:r>
+        <w:rPr>
+          <w:rFonts w:cstheme="minorHAnsi"/>
+        </w:rPr>
+        <w:drawing>
+          <wp:inline distT="0" distB="0" distL="0" distR="0" wp14:anchorId="1D9FAD7D" wp14:editId="11CF66FC">
+            <wp:extent cx="4629796" cy="1314633"/>
+            <wp:effectExtent l="0" t="0" r="0" b="0"/>
+            <wp:docPr id="1791961498" name="Picture 1"/>
+            <wp:cNvGraphicFramePr>
+              <a:graphicFrameLocks xmlns:a="http://schemas.openxmlformats.org/drawingml/2006/main" noChangeAspect="1"/>
+            </wp:cNvGraphicFramePr>
+            <a:graphic xmlns:a="http://schemas.openxmlformats.org/drawingml/2006/main">
+              <a:graphicData uri="http://schemas.openxmlformats.org/drawingml/2006/picture">
+                <pic:pic xmlns:pic="http://schemas.openxmlformats.org/drawingml/2006/picture">
+                  <pic:nvPicPr>
+                    <pic:cNvPr id="1791961498" name=""/>
+                    <pic:cNvPicPr/>
+                  </pic:nvPicPr>
+                  <pic:blipFill>
+                    <a:blip r:embed="rId76"/>
+                    <a:stretch>
+                      <a:fillRect/>
+                    </a:stretch>
+                  </pic:blipFill>
+                  <pic:spPr>
+                    <a:xfrm>
+                      <a:off x="0" y="0"/>
+                      <a:ext cx="4629796" cy="1314633"/>
+                    </a:xfrm>
+                    <a:prstGeom prst="rect">
+                      <a:avLst/>
+                    </a:prstGeom>
+                  </pic:spPr>
+                </pic:pic>
+              </a:graphicData>
+            </a:graphic>
+          </wp:inline>
+        </w:drawing>
+      </w:r>
+    </w:p>
+    <w:p>
+      <w:pPr>
         <w:numPr>
           <w:ilvl w:val="0"/>
           <w:numId w:val="83"/>
@@ -53873,6 +53921,54 @@
     </w:p>
     <w:p>
       <w:pPr>
+        <w:ind w:left="720"/>
+        <w:rPr>
+          <w:rFonts w:cstheme="minorHAnsi"/>
+        </w:rPr>
+      </w:pPr>
+      <w:r>
+        <w:rPr>
+          <w:rFonts w:cstheme="minorHAnsi"/>
+        </w:rPr>
+        <w:drawing>
+          <wp:inline distT="0" distB="0" distL="0" distR="0" wp14:anchorId="6BE98990" wp14:editId="794F52B1">
+            <wp:extent cx="4686954" cy="1238423"/>
+            <wp:effectExtent l="0" t="0" r="0" b="0"/>
+            <wp:docPr id="1311957877" name="Picture 1"/>
+            <wp:cNvGraphicFramePr>
+              <a:graphicFrameLocks xmlns:a="http://schemas.openxmlformats.org/drawingml/2006/main" noChangeAspect="1"/>
+            </wp:cNvGraphicFramePr>
+            <a:graphic xmlns:a="http://schemas.openxmlformats.org/drawingml/2006/main">
+              <a:graphicData uri="http://schemas.openxmlformats.org/drawingml/2006/picture">
+                <pic:pic xmlns:pic="http://schemas.openxmlformats.org/drawingml/2006/picture">
+                  <pic:nvPicPr>
+                    <pic:cNvPr id="1311957877" name=""/>
+                    <pic:cNvPicPr/>
+                  </pic:nvPicPr>
+                  <pic:blipFill>
+                    <a:blip r:embed="rId77"/>
+                    <a:stretch>
+                      <a:fillRect/>
+                    </a:stretch>
+                  </pic:blipFill>
+                  <pic:spPr>
+                    <a:xfrm>
+                      <a:off x="0" y="0"/>
+                      <a:ext cx="4686954" cy="1238423"/>
+                    </a:xfrm>
+                    <a:prstGeom prst="rect">
+                      <a:avLst/>
+                    </a:prstGeom>
+                  </pic:spPr>
+                </pic:pic>
+              </a:graphicData>
+            </a:graphic>
+          </wp:inline>
+        </w:drawing>
+      </w:r>
+    </w:p>
+    <w:p>
+      <w:pPr>
         <w:numPr>
           <w:ilvl w:val="0"/>
           <w:numId w:val="83"/>
@@ -53988,6 +54084,86 @@
     </w:p>
     <w:p>
       <w:pPr>
+        <w:ind w:left="720"/>
+        <w:rPr>
+          <w:rFonts w:cstheme="minorHAnsi"/>
+        </w:rPr>
+      </w:pPr>
+      <w:r>
+        <w:rPr>
+          <w:rFonts w:cstheme="minorHAnsi"/>
+        </w:rPr>
+        <w:drawing>
+          <wp:inline distT="0" distB="0" distL="0" distR="0" wp14:anchorId="28635B03" wp14:editId="052C82F8">
+            <wp:extent cx="5731510" cy="2803525"/>
+            <wp:effectExtent l="0" t="0" r="2540" b="0"/>
+            <wp:docPr id="701535025" name="Picture 1"/>
+            <wp:cNvGraphicFramePr>
+              <a:graphicFrameLocks xmlns:a="http://schemas.openxmlformats.org/drawingml/2006/main" noChangeAspect="1"/>
+            </wp:cNvGraphicFramePr>
+            <a:graphic xmlns:a="http://schemas.openxmlformats.org/drawingml/2006/main">
+              <a:graphicData uri="http://schemas.openxmlformats.org/drawingml/2006/picture">
+                <pic:pic xmlns:pic="http://schemas.openxmlformats.org/drawingml/2006/picture">
+                  <pic:nvPicPr>
+                    <pic:cNvPr id="701535025" name=""/>
+                    <pic:cNvPicPr/>
+                  </pic:nvPicPr>
+                  <pic:blipFill>
+                    <a:blip r:embed="rId78"/>
+                    <a:stretch>
+                      <a:fillRect/>
+                    </a:stretch>
+                  </pic:blipFill>
+                  <pic:spPr>
+                    <a:xfrm>
+                      <a:off x="0" y="0"/>
+                      <a:ext cx="5731510" cy="2803525"/>
+                    </a:xfrm>
+                    <a:prstGeom prst="rect">
+                      <a:avLst/>
+                    </a:prstGeom>
+                  </pic:spPr>
+                </pic:pic>
+              </a:graphicData>
+            </a:graphic>
+          </wp:inline>
+        </w:drawing>
+      </w:r>
+    </w:p>
+    <w:p>
+      <w:pPr>
+        <w:ind w:left="720"/>
+        <w:rPr>
+          <w:rFonts w:cstheme="minorHAnsi"/>
+        </w:rPr>
+      </w:pPr>
+    </w:p>
+    <w:p>
+      <w:pPr>
+        <w:ind w:left="720"/>
+        <w:rPr>
+          <w:rFonts w:cstheme="minorHAnsi"/>
+        </w:rPr>
+      </w:pPr>
+    </w:p>
+    <w:p>
+      <w:pPr>
+        <w:ind w:left="720"/>
+        <w:rPr>
+          <w:rFonts w:cstheme="minorHAnsi"/>
+        </w:rPr>
+      </w:pPr>
+    </w:p>
+    <w:p>
+      <w:pPr>
+        <w:ind w:left="720"/>
+        <w:rPr>
+          <w:rFonts w:cstheme="minorHAnsi"/>
+        </w:rPr>
+      </w:pPr>
+    </w:p>
+    <w:p>
+      <w:pPr>
         <w:numPr>
           <w:ilvl w:val="0"/>
           <w:numId w:val="83"/>
@@ -54004,6 +54180,7 @@
           <w:b/>
           <w:bCs/>
         </w:rPr>
+        <w:lastRenderedPageBreak/>
         <w:t>isidentifier</w:t>
       </w:r>
       <w:proofErr w:type="spellEnd"/>
@@ -54103,16 +54280,709 @@
     </w:p>
     <w:p>
       <w:pPr>
-        <w:rPr>
-          <w:rFonts w:cstheme="minorHAnsi"/>
-        </w:rPr>
-      </w:pPr>
-      <w:r>
-        <w:rPr>
-          <w:rFonts w:cstheme="minorHAnsi"/>
-          <w:b/>
-          <w:bCs/>
-        </w:rPr>
+        <w:ind w:left="360" w:firstLine="360"/>
+        <w:rPr>
+          <w:rFonts w:cstheme="minorHAnsi"/>
+        </w:rPr>
+      </w:pPr>
+      <w:r>
+        <w:rPr>
+          <w:rFonts w:cstheme="minorHAnsi"/>
+        </w:rPr>
+        <w:drawing>
+          <wp:inline distT="0" distB="0" distL="0" distR="0" wp14:anchorId="34871963" wp14:editId="3DE5C39B">
+            <wp:extent cx="3886742" cy="2372056"/>
+            <wp:effectExtent l="0" t="0" r="0" b="9525"/>
+            <wp:docPr id="1230391356" name="Picture 1"/>
+            <wp:cNvGraphicFramePr>
+              <a:graphicFrameLocks xmlns:a="http://schemas.openxmlformats.org/drawingml/2006/main" noChangeAspect="1"/>
+            </wp:cNvGraphicFramePr>
+            <a:graphic xmlns:a="http://schemas.openxmlformats.org/drawingml/2006/main">
+              <a:graphicData uri="http://schemas.openxmlformats.org/drawingml/2006/picture">
+                <pic:pic xmlns:pic="http://schemas.openxmlformats.org/drawingml/2006/picture">
+                  <pic:nvPicPr>
+                    <pic:cNvPr id="1230391356" name=""/>
+                    <pic:cNvPicPr/>
+                  </pic:nvPicPr>
+                  <pic:blipFill>
+                    <a:blip r:embed="rId79"/>
+                    <a:stretch>
+                      <a:fillRect/>
+                    </a:stretch>
+                  </pic:blipFill>
+                  <pic:spPr>
+                    <a:xfrm>
+                      <a:off x="0" y="0"/>
+                      <a:ext cx="3886742" cy="2372056"/>
+                    </a:xfrm>
+                    <a:prstGeom prst="rect">
+                      <a:avLst/>
+                    </a:prstGeom>
+                  </pic:spPr>
+                </pic:pic>
+              </a:graphicData>
+            </a:graphic>
+          </wp:inline>
+        </w:drawing>
+      </w:r>
+    </w:p>
+    <w:p>
+      <w:pPr>
+        <w:ind w:left="360" w:firstLine="360"/>
+        <w:rPr>
+          <w:rFonts w:cstheme="minorHAnsi"/>
+          <w:b/>
+          <w:bCs/>
+          <w:sz w:val="28"/>
+          <w:szCs w:val="28"/>
+          <w:u w:val="single"/>
+        </w:rPr>
+      </w:pPr>
+      <w:proofErr w:type="gramStart"/>
+      <w:r>
+        <w:rPr>
+          <w:rFonts w:cstheme="minorHAnsi"/>
+          <w:b/>
+          <w:bCs/>
+          <w:sz w:val="28"/>
+          <w:szCs w:val="28"/>
+          <w:u w:val="single"/>
+        </w:rPr>
+        <w:t>ISLOWER(</w:t>
+      </w:r>
+      <w:proofErr w:type="gramEnd"/>
+      <w:r>
+        <w:rPr>
+          <w:rFonts w:cstheme="minorHAnsi"/>
+          <w:b/>
+          <w:bCs/>
+          <w:sz w:val="28"/>
+          <w:szCs w:val="28"/>
+          <w:u w:val="single"/>
+        </w:rPr>
+        <w:t xml:space="preserve">) AND </w:t>
+      </w:r>
+      <w:proofErr w:type="gramStart"/>
+      <w:r>
+        <w:rPr>
+          <w:rFonts w:cstheme="minorHAnsi"/>
+          <w:b/>
+          <w:bCs/>
+          <w:sz w:val="28"/>
+          <w:szCs w:val="28"/>
+          <w:u w:val="single"/>
+        </w:rPr>
+        <w:t>ISUPPER(</w:t>
+      </w:r>
+      <w:proofErr w:type="gramEnd"/>
+      <w:r>
+        <w:rPr>
+          <w:rFonts w:cstheme="minorHAnsi"/>
+          <w:b/>
+          <w:bCs/>
+          <w:sz w:val="28"/>
+          <w:szCs w:val="28"/>
+          <w:u w:val="single"/>
+        </w:rPr>
+        <w:t>) FUNCTIONS</w:t>
+      </w:r>
+    </w:p>
+    <w:p>
+      <w:pPr>
+        <w:ind w:left="360" w:firstLine="360"/>
+        <w:rPr>
+          <w:rFonts w:cstheme="minorHAnsi"/>
+        </w:rPr>
+      </w:pPr>
+      <w:r>
+        <w:rPr>
+          <w:rFonts w:cstheme="minorHAnsi"/>
+        </w:rPr>
+        <w:drawing>
+          <wp:inline distT="0" distB="0" distL="0" distR="0" wp14:anchorId="5B4B8D8A" wp14:editId="7E6D7C47">
+            <wp:extent cx="5731510" cy="2208530"/>
+            <wp:effectExtent l="0" t="0" r="2540" b="1270"/>
+            <wp:docPr id="884955727" name="Picture 1"/>
+            <wp:cNvGraphicFramePr>
+              <a:graphicFrameLocks xmlns:a="http://schemas.openxmlformats.org/drawingml/2006/main" noChangeAspect="1"/>
+            </wp:cNvGraphicFramePr>
+            <a:graphic xmlns:a="http://schemas.openxmlformats.org/drawingml/2006/main">
+              <a:graphicData uri="http://schemas.openxmlformats.org/drawingml/2006/picture">
+                <pic:pic xmlns:pic="http://schemas.openxmlformats.org/drawingml/2006/picture">
+                  <pic:nvPicPr>
+                    <pic:cNvPr id="884955727" name=""/>
+                    <pic:cNvPicPr/>
+                  </pic:nvPicPr>
+                  <pic:blipFill>
+                    <a:blip r:embed="rId80"/>
+                    <a:stretch>
+                      <a:fillRect/>
+                    </a:stretch>
+                  </pic:blipFill>
+                  <pic:spPr>
+                    <a:xfrm>
+                      <a:off x="0" y="0"/>
+                      <a:ext cx="5731510" cy="2208530"/>
+                    </a:xfrm>
+                    <a:prstGeom prst="rect">
+                      <a:avLst/>
+                    </a:prstGeom>
+                  </pic:spPr>
+                </pic:pic>
+              </a:graphicData>
+            </a:graphic>
+          </wp:inline>
+        </w:drawing>
+      </w:r>
+    </w:p>
+    <w:p>
+      <w:pPr>
+        <w:ind w:left="360" w:firstLine="360"/>
+        <w:rPr>
+          <w:rFonts w:cstheme="minorHAnsi"/>
+          <w:b/>
+          <w:bCs/>
+          <w:sz w:val="28"/>
+          <w:szCs w:val="28"/>
+          <w:u w:val="single"/>
+        </w:rPr>
+      </w:pPr>
+      <w:proofErr w:type="gramStart"/>
+      <w:r>
+        <w:rPr>
+          <w:rFonts w:cstheme="minorHAnsi"/>
+          <w:b/>
+          <w:bCs/>
+          <w:sz w:val="28"/>
+          <w:szCs w:val="28"/>
+          <w:u w:val="single"/>
+        </w:rPr>
+        <w:t>ISTITLE(</w:t>
+      </w:r>
+      <w:proofErr w:type="gramEnd"/>
+      <w:r>
+        <w:rPr>
+          <w:rFonts w:cstheme="minorHAnsi"/>
+          <w:b/>
+          <w:bCs/>
+          <w:sz w:val="28"/>
+          <w:szCs w:val="28"/>
+          <w:u w:val="single"/>
+        </w:rPr>
+        <w:t>) FUNCTION</w:t>
+      </w:r>
+    </w:p>
+    <w:p>
+      <w:pPr>
+        <w:ind w:left="360" w:firstLine="360"/>
+        <w:rPr>
+          <w:rFonts w:cstheme="minorHAnsi"/>
+        </w:rPr>
+      </w:pPr>
+      <w:r>
+        <w:rPr>
+          <w:rFonts w:cstheme="minorHAnsi"/>
+        </w:rPr>
+        <w:drawing>
+          <wp:inline distT="0" distB="0" distL="0" distR="0" wp14:anchorId="71E6BC5E" wp14:editId="3BD55BFC">
+            <wp:extent cx="3229426" cy="1219370"/>
+            <wp:effectExtent l="0" t="0" r="9525" b="0"/>
+            <wp:docPr id="1285221749" name="Picture 1"/>
+            <wp:cNvGraphicFramePr>
+              <a:graphicFrameLocks xmlns:a="http://schemas.openxmlformats.org/drawingml/2006/main" noChangeAspect="1"/>
+            </wp:cNvGraphicFramePr>
+            <a:graphic xmlns:a="http://schemas.openxmlformats.org/drawingml/2006/main">
+              <a:graphicData uri="http://schemas.openxmlformats.org/drawingml/2006/picture">
+                <pic:pic xmlns:pic="http://schemas.openxmlformats.org/drawingml/2006/picture">
+                  <pic:nvPicPr>
+                    <pic:cNvPr id="1285221749" name=""/>
+                    <pic:cNvPicPr/>
+                  </pic:nvPicPr>
+                  <pic:blipFill>
+                    <a:blip r:embed="rId81"/>
+                    <a:stretch>
+                      <a:fillRect/>
+                    </a:stretch>
+                  </pic:blipFill>
+                  <pic:spPr>
+                    <a:xfrm>
+                      <a:off x="0" y="0"/>
+                      <a:ext cx="3229426" cy="1219370"/>
+                    </a:xfrm>
+                    <a:prstGeom prst="rect">
+                      <a:avLst/>
+                    </a:prstGeom>
+                  </pic:spPr>
+                </pic:pic>
+              </a:graphicData>
+            </a:graphic>
+          </wp:inline>
+        </w:drawing>
+      </w:r>
+    </w:p>
+    <w:p>
+      <w:pPr>
+        <w:ind w:left="360" w:firstLine="360"/>
+        <w:rPr>
+          <w:rFonts w:cstheme="minorHAnsi"/>
+          <w:b/>
+          <w:bCs/>
+          <w:sz w:val="28"/>
+          <w:szCs w:val="28"/>
+          <w:u w:val="single"/>
+        </w:rPr>
+      </w:pPr>
+    </w:p>
+    <w:p>
+      <w:pPr>
+        <w:ind w:left="360" w:firstLine="360"/>
+        <w:rPr>
+          <w:rFonts w:cstheme="minorHAnsi"/>
+          <w:b/>
+          <w:bCs/>
+          <w:sz w:val="28"/>
+          <w:szCs w:val="28"/>
+          <w:u w:val="single"/>
+        </w:rPr>
+      </w:pPr>
+    </w:p>
+    <w:p>
+      <w:pPr>
+        <w:ind w:left="360" w:firstLine="360"/>
+        <w:rPr>
+          <w:rFonts w:cstheme="minorHAnsi"/>
+          <w:b/>
+          <w:bCs/>
+          <w:sz w:val="28"/>
+          <w:szCs w:val="28"/>
+          <w:u w:val="single"/>
+        </w:rPr>
+      </w:pPr>
+    </w:p>
+    <w:p>
+      <w:pPr>
+        <w:ind w:left="360" w:firstLine="360"/>
+        <w:rPr>
+          <w:rFonts w:cstheme="minorHAnsi"/>
+          <w:b/>
+          <w:bCs/>
+          <w:sz w:val="28"/>
+          <w:szCs w:val="28"/>
+          <w:u w:val="single"/>
+        </w:rPr>
+      </w:pPr>
+    </w:p>
+    <w:p>
+      <w:pPr>
+        <w:ind w:left="360" w:firstLine="360"/>
+        <w:rPr>
+          <w:rFonts w:cstheme="minorHAnsi"/>
+          <w:b/>
+          <w:bCs/>
+          <w:sz w:val="28"/>
+          <w:szCs w:val="28"/>
+          <w:u w:val="single"/>
+        </w:rPr>
+      </w:pPr>
+      <w:proofErr w:type="gramStart"/>
+      <w:r>
+        <w:rPr>
+          <w:rFonts w:cstheme="minorHAnsi"/>
+          <w:b/>
+          <w:bCs/>
+          <w:sz w:val="28"/>
+          <w:szCs w:val="28"/>
+          <w:u w:val="single"/>
+        </w:rPr>
+        <w:lastRenderedPageBreak/>
+        <w:t>ISSPACE(</w:t>
+      </w:r>
+      <w:proofErr w:type="gramEnd"/>
+      <w:r>
+        <w:rPr>
+          <w:rFonts w:cstheme="minorHAnsi"/>
+          <w:b/>
+          <w:bCs/>
+          <w:sz w:val="28"/>
+          <w:szCs w:val="28"/>
+          <w:u w:val="single"/>
+        </w:rPr>
+        <w:t>) FUNCTION</w:t>
+      </w:r>
+    </w:p>
+    <w:p>
+      <w:pPr>
+        <w:ind w:left="360" w:firstLine="360"/>
+        <w:rPr>
+          <w:rFonts w:cstheme="minorHAnsi"/>
+        </w:rPr>
+      </w:pPr>
+      <w:r>
+        <w:rPr>
+          <w:rFonts w:cstheme="minorHAnsi"/>
+        </w:rPr>
+        <w:drawing>
+          <wp:inline distT="0" distB="0" distL="0" distR="0" wp14:anchorId="23ACE257" wp14:editId="3A73EE16">
+            <wp:extent cx="3543795" cy="2076740"/>
+            <wp:effectExtent l="0" t="0" r="0" b="0"/>
+            <wp:docPr id="573612857" name="Picture 1"/>
+            <wp:cNvGraphicFramePr>
+              <a:graphicFrameLocks xmlns:a="http://schemas.openxmlformats.org/drawingml/2006/main" noChangeAspect="1"/>
+            </wp:cNvGraphicFramePr>
+            <a:graphic xmlns:a="http://schemas.openxmlformats.org/drawingml/2006/main">
+              <a:graphicData uri="http://schemas.openxmlformats.org/drawingml/2006/picture">
+                <pic:pic xmlns:pic="http://schemas.openxmlformats.org/drawingml/2006/picture">
+                  <pic:nvPicPr>
+                    <pic:cNvPr id="573612857" name=""/>
+                    <pic:cNvPicPr/>
+                  </pic:nvPicPr>
+                  <pic:blipFill>
+                    <a:blip r:embed="rId82"/>
+                    <a:stretch>
+                      <a:fillRect/>
+                    </a:stretch>
+                  </pic:blipFill>
+                  <pic:spPr>
+                    <a:xfrm>
+                      <a:off x="0" y="0"/>
+                      <a:ext cx="3543795" cy="2076740"/>
+                    </a:xfrm>
+                    <a:prstGeom prst="rect">
+                      <a:avLst/>
+                    </a:prstGeom>
+                  </pic:spPr>
+                </pic:pic>
+              </a:graphicData>
+            </a:graphic>
+          </wp:inline>
+        </w:drawing>
+      </w:r>
+    </w:p>
+    <w:p>
+      <w:pPr>
+        <w:rPr>
+          <w:rFonts w:cstheme="minorHAnsi"/>
+          <w:b/>
+          <w:bCs/>
+        </w:rPr>
+      </w:pPr>
+      <w:r>
+        <w:rPr>
+          <w:rFonts w:cstheme="minorHAnsi"/>
+        </w:rPr>
+        <w:pict w14:anchorId="79846537">
+          <v:rect id="_x0000_i1204" style="width:0;height:1.5pt" o:hralign="center" o:hrstd="t" o:hr="t" fillcolor="#a0a0a0" stroked="f"/>
+        </w:pict>
+      </w:r>
+    </w:p>
+    <w:p>
+      <w:pPr>
+        <w:ind w:left="360"/>
+        <w:rPr>
+          <w:rFonts w:cstheme="minorHAnsi"/>
+        </w:rPr>
+      </w:pPr>
+      <w:r>
+        <w:rPr>
+          <w:rFonts w:cstheme="minorHAnsi"/>
+          <w:b/>
+          <w:bCs/>
+        </w:rPr>
+        <w:t>IMPORTANT</w:t>
+      </w:r>
+      <w:r>
+        <w:rPr>
+          <w:rFonts w:cstheme="minorHAnsi"/>
+        </w:rPr>
+        <w:t>:</w:t>
+      </w:r>
+      <w:r>
+        <w:rPr>
+          <w:rFonts w:cstheme="minorHAnsi"/>
+        </w:rPr>
+        <w:t xml:space="preserve"> </w:t>
+      </w:r>
+      <w:r>
+        <w:rPr>
+          <w:rFonts w:cstheme="minorHAnsi"/>
+          <w:b/>
+          <w:bCs/>
+          <w:sz w:val="32"/>
+          <w:szCs w:val="32"/>
+          <w:u w:val="single"/>
+        </w:rPr>
+        <w:t xml:space="preserve">ISDECIMAL </w:t>
+      </w:r>
+      <w:r>
+        <w:rPr>
+          <w:rFonts w:cstheme="minorHAnsi"/>
+          <w:b/>
+          <w:bCs/>
+          <w:sz w:val="32"/>
+          <w:szCs w:val="32"/>
+          <w:u w:val="single"/>
+        </w:rPr>
+        <w:t>VS</w:t>
+      </w:r>
+      <w:r>
+        <w:rPr>
+          <w:rFonts w:cstheme="minorHAnsi"/>
+          <w:b/>
+          <w:bCs/>
+          <w:sz w:val="32"/>
+          <w:szCs w:val="32"/>
+          <w:u w:val="single"/>
+        </w:rPr>
+        <w:t xml:space="preserve"> ISDIGIT</w:t>
+      </w:r>
+    </w:p>
+    <w:p>
+      <w:pPr>
+        <w:ind w:left="360"/>
+        <w:rPr>
+          <w:rFonts w:cstheme="minorHAnsi"/>
+        </w:rPr>
+      </w:pPr>
+      <w:r>
+        <w:rPr>
+          <w:rFonts w:cstheme="minorHAnsi"/>
+        </w:rPr>
+        <w:drawing>
+          <wp:inline distT="0" distB="0" distL="0" distR="0" wp14:anchorId="1DB7D027" wp14:editId="2FB92816">
+            <wp:extent cx="4858428" cy="1752845"/>
+            <wp:effectExtent l="0" t="0" r="0" b="0"/>
+            <wp:docPr id="1224188165" name="Picture 1"/>
+            <wp:cNvGraphicFramePr>
+              <a:graphicFrameLocks xmlns:a="http://schemas.openxmlformats.org/drawingml/2006/main" noChangeAspect="1"/>
+            </wp:cNvGraphicFramePr>
+            <a:graphic xmlns:a="http://schemas.openxmlformats.org/drawingml/2006/main">
+              <a:graphicData uri="http://schemas.openxmlformats.org/drawingml/2006/picture">
+                <pic:pic xmlns:pic="http://schemas.openxmlformats.org/drawingml/2006/picture">
+                  <pic:nvPicPr>
+                    <pic:cNvPr id="1224188165" name=""/>
+                    <pic:cNvPicPr/>
+                  </pic:nvPicPr>
+                  <pic:blipFill>
+                    <a:blip r:embed="rId83"/>
+                    <a:stretch>
+                      <a:fillRect/>
+                    </a:stretch>
+                  </pic:blipFill>
+                  <pic:spPr>
+                    <a:xfrm>
+                      <a:off x="0" y="0"/>
+                      <a:ext cx="4858428" cy="1752845"/>
+                    </a:xfrm>
+                    <a:prstGeom prst="rect">
+                      <a:avLst/>
+                    </a:prstGeom>
+                  </pic:spPr>
+                </pic:pic>
+              </a:graphicData>
+            </a:graphic>
+          </wp:inline>
+        </w:drawing>
+      </w:r>
+    </w:p>
+    <w:p>
+      <w:pPr>
+        <w:ind w:left="360"/>
+        <w:rPr>
+          <w:rFonts w:cstheme="minorHAnsi"/>
+        </w:rPr>
+      </w:pPr>
+      <w:r>
+        <w:rPr>
+          <w:rFonts w:cstheme="minorHAnsi"/>
+        </w:rPr>
+        <w:drawing>
+          <wp:inline distT="0" distB="0" distL="0" distR="0" wp14:anchorId="03CC4713" wp14:editId="4ECF5847">
+            <wp:extent cx="5715798" cy="3048425"/>
+            <wp:effectExtent l="0" t="0" r="0" b="0"/>
+            <wp:docPr id="1746861407" name="Picture 1"/>
+            <wp:cNvGraphicFramePr>
+              <a:graphicFrameLocks xmlns:a="http://schemas.openxmlformats.org/drawingml/2006/main" noChangeAspect="1"/>
+            </wp:cNvGraphicFramePr>
+            <a:graphic xmlns:a="http://schemas.openxmlformats.org/drawingml/2006/main">
+              <a:graphicData uri="http://schemas.openxmlformats.org/drawingml/2006/picture">
+                <pic:pic xmlns:pic="http://schemas.openxmlformats.org/drawingml/2006/picture">
+                  <pic:nvPicPr>
+                    <pic:cNvPr id="1746861407" name=""/>
+                    <pic:cNvPicPr/>
+                  </pic:nvPicPr>
+                  <pic:blipFill>
+                    <a:blip r:embed="rId84"/>
+                    <a:stretch>
+                      <a:fillRect/>
+                    </a:stretch>
+                  </pic:blipFill>
+                  <pic:spPr>
+                    <a:xfrm>
+                      <a:off x="0" y="0"/>
+                      <a:ext cx="5715798" cy="3048425"/>
+                    </a:xfrm>
+                    <a:prstGeom prst="rect">
+                      <a:avLst/>
+                    </a:prstGeom>
+                  </pic:spPr>
+                </pic:pic>
+              </a:graphicData>
+            </a:graphic>
+          </wp:inline>
+        </w:drawing>
+      </w:r>
+    </w:p>
+    <w:p>
+      <w:pPr>
+        <w:ind w:left="360"/>
+        <w:rPr>
+          <w:rFonts w:cstheme="minorHAnsi"/>
+        </w:rPr>
+      </w:pPr>
+      <w:r>
+        <w:rPr>
+          <w:rFonts w:cstheme="minorHAnsi"/>
+        </w:rPr>
+        <w:lastRenderedPageBreak/>
+        <w:drawing>
+          <wp:inline distT="0" distB="0" distL="0" distR="0" wp14:anchorId="0BE95634" wp14:editId="119CCAE8">
+            <wp:extent cx="5534797" cy="5858693"/>
+            <wp:effectExtent l="0" t="0" r="8890" b="8890"/>
+            <wp:docPr id="363431342" name="Picture 1"/>
+            <wp:cNvGraphicFramePr>
+              <a:graphicFrameLocks xmlns:a="http://schemas.openxmlformats.org/drawingml/2006/main" noChangeAspect="1"/>
+            </wp:cNvGraphicFramePr>
+            <a:graphic xmlns:a="http://schemas.openxmlformats.org/drawingml/2006/main">
+              <a:graphicData uri="http://schemas.openxmlformats.org/drawingml/2006/picture">
+                <pic:pic xmlns:pic="http://schemas.openxmlformats.org/drawingml/2006/picture">
+                  <pic:nvPicPr>
+                    <pic:cNvPr id="363431342" name=""/>
+                    <pic:cNvPicPr/>
+                  </pic:nvPicPr>
+                  <pic:blipFill>
+                    <a:blip r:embed="rId85"/>
+                    <a:stretch>
+                      <a:fillRect/>
+                    </a:stretch>
+                  </pic:blipFill>
+                  <pic:spPr>
+                    <a:xfrm>
+                      <a:off x="0" y="0"/>
+                      <a:ext cx="5534797" cy="5858693"/>
+                    </a:xfrm>
+                    <a:prstGeom prst="rect">
+                      <a:avLst/>
+                    </a:prstGeom>
+                  </pic:spPr>
+                </pic:pic>
+              </a:graphicData>
+            </a:graphic>
+          </wp:inline>
+        </w:drawing>
+      </w:r>
+    </w:p>
+    <w:p>
+      <w:pPr>
+        <w:rPr>
+          <w:rFonts w:cstheme="minorHAnsi"/>
+          <w:b/>
+          <w:bCs/>
+        </w:rPr>
+      </w:pPr>
+      <w:r>
+        <w:rPr>
+          <w:rFonts w:cstheme="minorHAnsi"/>
+        </w:rPr>
+        <w:pict w14:anchorId="15A0B053">
+          <v:rect id="_x0000_i1203" style="width:0;height:1.5pt" o:hralign="center" o:hrstd="t" o:hr="t" fillcolor="#a0a0a0" stroked="f"/>
+        </w:pict>
+      </w:r>
+    </w:p>
+    <w:p>
+      <w:pPr>
+        <w:rPr>
+          <w:rFonts w:cstheme="minorHAnsi"/>
+          <w:b/>
+          <w:bCs/>
+        </w:rPr>
+      </w:pPr>
+    </w:p>
+    <w:p>
+      <w:pPr>
+        <w:rPr>
+          <w:rFonts w:cstheme="minorHAnsi"/>
+          <w:b/>
+          <w:bCs/>
+        </w:rPr>
+      </w:pPr>
+    </w:p>
+    <w:p>
+      <w:pPr>
+        <w:rPr>
+          <w:rFonts w:cstheme="minorHAnsi"/>
+          <w:b/>
+          <w:bCs/>
+        </w:rPr>
+      </w:pPr>
+    </w:p>
+    <w:p>
+      <w:pPr>
+        <w:rPr>
+          <w:rFonts w:cstheme="minorHAnsi"/>
+          <w:b/>
+          <w:bCs/>
+        </w:rPr>
+      </w:pPr>
+    </w:p>
+    <w:p>
+      <w:pPr>
+        <w:rPr>
+          <w:rFonts w:cstheme="minorHAnsi"/>
+          <w:b/>
+          <w:bCs/>
+        </w:rPr>
+      </w:pPr>
+    </w:p>
+    <w:p>
+      <w:pPr>
+        <w:rPr>
+          <w:rFonts w:cstheme="minorHAnsi"/>
+          <w:b/>
+          <w:bCs/>
+        </w:rPr>
+      </w:pPr>
+    </w:p>
+    <w:p>
+      <w:pPr>
+        <w:rPr>
+          <w:rFonts w:cstheme="minorHAnsi"/>
+          <w:b/>
+          <w:bCs/>
+        </w:rPr>
+      </w:pPr>
+    </w:p>
+    <w:p>
+      <w:pPr>
+        <w:rPr>
+          <w:rFonts w:cstheme="minorHAnsi"/>
+          <w:b/>
+          <w:bCs/>
+        </w:rPr>
+      </w:pPr>
+    </w:p>
+    <w:p>
+      <w:pPr>
+        <w:rPr>
+          <w:rFonts w:cstheme="minorHAnsi"/>
+        </w:rPr>
+      </w:pPr>
+      <w:r>
+        <w:rPr>
+          <w:rFonts w:cstheme="minorHAnsi"/>
+          <w:b/>
+          <w:bCs/>
+        </w:rPr>
+        <w:lastRenderedPageBreak/>
         <w:t>Split &amp; Join Functions:</w:t>
       </w:r>
     </w:p>
@@ -54237,6 +55107,54 @@
     </w:p>
     <w:p>
       <w:pPr>
+        <w:ind w:left="720"/>
+        <w:rPr>
+          <w:rFonts w:cstheme="minorHAnsi"/>
+        </w:rPr>
+      </w:pPr>
+      <w:r>
+        <w:rPr>
+          <w:rFonts w:cstheme="minorHAnsi"/>
+        </w:rPr>
+        <w:drawing>
+          <wp:inline distT="0" distB="0" distL="0" distR="0" wp14:anchorId="7BDCAECB" wp14:editId="5E4249D9">
+            <wp:extent cx="5731510" cy="1993265"/>
+            <wp:effectExtent l="0" t="0" r="2540" b="6985"/>
+            <wp:docPr id="221763839" name="Picture 1"/>
+            <wp:cNvGraphicFramePr>
+              <a:graphicFrameLocks xmlns:a="http://schemas.openxmlformats.org/drawingml/2006/main" noChangeAspect="1"/>
+            </wp:cNvGraphicFramePr>
+            <a:graphic xmlns:a="http://schemas.openxmlformats.org/drawingml/2006/main">
+              <a:graphicData uri="http://schemas.openxmlformats.org/drawingml/2006/picture">
+                <pic:pic xmlns:pic="http://schemas.openxmlformats.org/drawingml/2006/picture">
+                  <pic:nvPicPr>
+                    <pic:cNvPr id="221763839" name=""/>
+                    <pic:cNvPicPr/>
+                  </pic:nvPicPr>
+                  <pic:blipFill>
+                    <a:blip r:embed="rId86"/>
+                    <a:stretch>
+                      <a:fillRect/>
+                    </a:stretch>
+                  </pic:blipFill>
+                  <pic:spPr>
+                    <a:xfrm>
+                      <a:off x="0" y="0"/>
+                      <a:ext cx="5731510" cy="1993265"/>
+                    </a:xfrm>
+                    <a:prstGeom prst="rect">
+                      <a:avLst/>
+                    </a:prstGeom>
+                  </pic:spPr>
+                </pic:pic>
+              </a:graphicData>
+            </a:graphic>
+          </wp:inline>
+        </w:drawing>
+      </w:r>
+    </w:p>
+    <w:p>
+      <w:pPr>
         <w:numPr>
           <w:ilvl w:val="0"/>
           <w:numId w:val="84"/>
@@ -54426,6 +55344,193 @@
     </w:p>
     <w:p>
       <w:pPr>
+        <w:ind w:left="720"/>
+        <w:rPr>
+          <w:rFonts w:cstheme="minorHAnsi"/>
+        </w:rPr>
+      </w:pPr>
+      <w:r>
+        <w:rPr>
+          <w:rFonts w:cstheme="minorHAnsi"/>
+        </w:rPr>
+        <w:drawing>
+          <wp:inline distT="0" distB="0" distL="0" distR="0" wp14:anchorId="06FCF4F8" wp14:editId="5B130105">
+            <wp:extent cx="5731510" cy="2799080"/>
+            <wp:effectExtent l="0" t="0" r="2540" b="1270"/>
+            <wp:docPr id="1357607169" name="Picture 1"/>
+            <wp:cNvGraphicFramePr>
+              <a:graphicFrameLocks xmlns:a="http://schemas.openxmlformats.org/drawingml/2006/main" noChangeAspect="1"/>
+            </wp:cNvGraphicFramePr>
+            <a:graphic xmlns:a="http://schemas.openxmlformats.org/drawingml/2006/main">
+              <a:graphicData uri="http://schemas.openxmlformats.org/drawingml/2006/picture">
+                <pic:pic xmlns:pic="http://schemas.openxmlformats.org/drawingml/2006/picture">
+                  <pic:nvPicPr>
+                    <pic:cNvPr id="1357607169" name=""/>
+                    <pic:cNvPicPr/>
+                  </pic:nvPicPr>
+                  <pic:blipFill>
+                    <a:blip r:embed="rId87"/>
+                    <a:stretch>
+                      <a:fillRect/>
+                    </a:stretch>
+                  </pic:blipFill>
+                  <pic:spPr>
+                    <a:xfrm>
+                      <a:off x="0" y="0"/>
+                      <a:ext cx="5731510" cy="2799080"/>
+                    </a:xfrm>
+                    <a:prstGeom prst="rect">
+                      <a:avLst/>
+                    </a:prstGeom>
+                  </pic:spPr>
+                </pic:pic>
+              </a:graphicData>
+            </a:graphic>
+          </wp:inline>
+        </w:drawing>
+      </w:r>
+    </w:p>
+    <w:p>
+      <w:pPr>
+        <w:rPr>
+          <w:rFonts w:cstheme="minorHAnsi"/>
+          <w:b/>
+          <w:bCs/>
+          <w:sz w:val="28"/>
+          <w:szCs w:val="28"/>
+          <w:u w:val="single"/>
+        </w:rPr>
+      </w:pPr>
+      <w:r>
+        <w:rPr>
+          <w:rFonts w:cstheme="minorHAnsi"/>
+        </w:rPr>
+        <w:pict w14:anchorId="34527A00">
+          <v:rect id="_x0000_i1217" style="width:0;height:1.5pt" o:hralign="center" o:hrstd="t" o:hr="t" fillcolor="#a0a0a0" stroked="f"/>
+        </w:pict>
+      </w:r>
+    </w:p>
+    <w:p>
+      <w:pPr>
+        <w:rPr>
+          <w:rFonts w:cstheme="minorHAnsi"/>
+          <w:b/>
+          <w:bCs/>
+          <w:sz w:val="28"/>
+          <w:szCs w:val="28"/>
+          <w:u w:val="single"/>
+        </w:rPr>
+      </w:pPr>
+      <w:r>
+        <w:rPr>
+          <w:rFonts w:cstheme="minorHAnsi"/>
+          <w:b/>
+          <w:bCs/>
+          <w:sz w:val="28"/>
+          <w:szCs w:val="28"/>
+          <w:u w:val="single"/>
+        </w:rPr>
+        <w:t>REPLACE FUNCTION</w:t>
+      </w:r>
+    </w:p>
+    <w:p>
+      <w:pPr>
+        <w:ind w:firstLine="720"/>
+        <w:rPr>
+          <w:rFonts w:cstheme="minorHAnsi"/>
+          <w:b/>
+          <w:bCs/>
+        </w:rPr>
+      </w:pPr>
+      <w:r>
+        <w:rPr>
+          <w:rFonts w:cstheme="minorHAnsi"/>
+          <w:b/>
+          <w:bCs/>
+        </w:rPr>
+        <w:drawing>
+          <wp:inline distT="0" distB="0" distL="0" distR="0" wp14:anchorId="1DB5F8E1" wp14:editId="69199E1C">
+            <wp:extent cx="4363059" cy="857370"/>
+            <wp:effectExtent l="0" t="0" r="0" b="0"/>
+            <wp:docPr id="1446427398" name="Picture 1"/>
+            <wp:cNvGraphicFramePr>
+              <a:graphicFrameLocks xmlns:a="http://schemas.openxmlformats.org/drawingml/2006/main" noChangeAspect="1"/>
+            </wp:cNvGraphicFramePr>
+            <a:graphic xmlns:a="http://schemas.openxmlformats.org/drawingml/2006/main">
+              <a:graphicData uri="http://schemas.openxmlformats.org/drawingml/2006/picture">
+                <pic:pic xmlns:pic="http://schemas.openxmlformats.org/drawingml/2006/picture">
+                  <pic:nvPicPr>
+                    <pic:cNvPr id="1446427398" name=""/>
+                    <pic:cNvPicPr/>
+                  </pic:nvPicPr>
+                  <pic:blipFill>
+                    <a:blip r:embed="rId88"/>
+                    <a:stretch>
+                      <a:fillRect/>
+                    </a:stretch>
+                  </pic:blipFill>
+                  <pic:spPr>
+                    <a:xfrm>
+                      <a:off x="0" y="0"/>
+                      <a:ext cx="4363059" cy="857370"/>
+                    </a:xfrm>
+                    <a:prstGeom prst="rect">
+                      <a:avLst/>
+                    </a:prstGeom>
+                  </pic:spPr>
+                </pic:pic>
+              </a:graphicData>
+            </a:graphic>
+          </wp:inline>
+        </w:drawing>
+      </w:r>
+    </w:p>
+    <w:p>
+      <w:pPr>
+        <w:rPr>
+          <w:rFonts w:cstheme="minorHAnsi"/>
+          <w:b/>
+          <w:bCs/>
+        </w:rPr>
+      </w:pPr>
+      <w:r>
+        <w:rPr>
+          <w:rFonts w:cstheme="minorHAnsi"/>
+        </w:rPr>
+        <w:pict w14:anchorId="768C3681">
+          <v:rect id="_x0000_i1212" style="width:0;height:1.5pt" o:hralign="center" o:hrstd="t" o:hr="t" fillcolor="#a0a0a0" stroked="f"/>
+        </w:pict>
+      </w:r>
+    </w:p>
+    <w:p>
+      <w:pPr>
+        <w:rPr>
+          <w:rFonts w:cstheme="minorHAnsi"/>
+          <w:b/>
+          <w:bCs/>
+        </w:rPr>
+      </w:pPr>
+    </w:p>
+    <w:p>
+      <w:pPr>
+        <w:rPr>
+          <w:rFonts w:cstheme="minorHAnsi"/>
+          <w:b/>
+          <w:bCs/>
+        </w:rPr>
+      </w:pPr>
+    </w:p>
+    <w:p>
+      <w:pPr>
+        <w:rPr>
+          <w:rFonts w:cstheme="minorHAnsi"/>
+          <w:b/>
+          <w:bCs/>
+        </w:rPr>
+      </w:pPr>
+    </w:p>
+    <w:p>
+      <w:pPr>
         <w:rPr>
           <w:rFonts w:cstheme="minorHAnsi"/>
         </w:rPr>
@@ -54617,6 +55722,53 @@
     <w:p>
       <w:pPr>
         <w:rPr>
+          <w:rFonts w:cstheme="minorHAnsi"/>
+        </w:rPr>
+      </w:pPr>
+      <w:r>
+        <w:rPr>
+          <w:rFonts w:cstheme="minorHAnsi"/>
+        </w:rPr>
+        <w:drawing>
+          <wp:inline distT="0" distB="0" distL="0" distR="0" wp14:anchorId="1BD941F8" wp14:editId="2FB18FF7">
+            <wp:extent cx="5731510" cy="2832100"/>
+            <wp:effectExtent l="0" t="0" r="2540" b="6350"/>
+            <wp:docPr id="972056252" name="Picture 1"/>
+            <wp:cNvGraphicFramePr>
+              <a:graphicFrameLocks xmlns:a="http://schemas.openxmlformats.org/drawingml/2006/main" noChangeAspect="1"/>
+            </wp:cNvGraphicFramePr>
+            <a:graphic xmlns:a="http://schemas.openxmlformats.org/drawingml/2006/main">
+              <a:graphicData uri="http://schemas.openxmlformats.org/drawingml/2006/picture">
+                <pic:pic xmlns:pic="http://schemas.openxmlformats.org/drawingml/2006/picture">
+                  <pic:nvPicPr>
+                    <pic:cNvPr id="972056252" name=""/>
+                    <pic:cNvPicPr/>
+                  </pic:nvPicPr>
+                  <pic:blipFill>
+                    <a:blip r:embed="rId89"/>
+                    <a:stretch>
+                      <a:fillRect/>
+                    </a:stretch>
+                  </pic:blipFill>
+                  <pic:spPr>
+                    <a:xfrm>
+                      <a:off x="0" y="0"/>
+                      <a:ext cx="5731510" cy="2832100"/>
+                    </a:xfrm>
+                    <a:prstGeom prst="rect">
+                      <a:avLst/>
+                    </a:prstGeom>
+                  </pic:spPr>
+                </pic:pic>
+              </a:graphicData>
+            </a:graphic>
+          </wp:inline>
+        </w:drawing>
+      </w:r>
+    </w:p>
+    <w:p>
+      <w:pPr>
+        <w:rPr>
           <w:rFonts w:ascii="Segoe UI Emoji" w:hAnsi="Segoe UI Emoji" w:cs="Segoe UI Emoji"/>
           <w:b/>
           <w:bCs/>
@@ -55105,6 +56257,13 @@
           <v:rect id="_x0000_i1190" style="width:0;height:1.5pt" o:hralign="center" o:hrstd="t" o:hr="t" fillcolor="#a0a0a0" stroked="f"/>
         </w:pict>
       </w:r>
+    </w:p>
+    <w:p>
+      <w:pPr>
+        <w:rPr>
+          <w:rFonts w:cstheme="minorHAnsi"/>
+        </w:rPr>
+      </w:pPr>
     </w:p>
     <w:sectPr>
       <w:pgSz w:w="11906" w:h="16838"/>
@@ -55120,12 +56279,12 @@
 <w:numbering xmlns:wpc="http://schemas.microsoft.com/office/word/2010/wordprocessingCanvas" xmlns:cx="http://schemas.microsoft.com/office/drawing/2014/chartex" xmlns:cx1="http://schemas.microsoft.com/office/drawing/2015/9/8/chartex" xmlns:cx2="http://schemas.microsoft.com/office/drawing/2015/10/21/chartex" xmlns:cx3="http://schemas.microsoft.com/office/drawing/2016/5/9/chartex" xmlns:cx4="http://schemas.microsoft.com/office/drawing/2016/5/10/chartex" xmlns:cx5="http://schemas.microsoft.com/office/drawing/2016/5/11/chartex" xmlns:cx6="http://schemas.microsoft.com/office/drawing/2016/5/12/chartex" xmlns:cx7="http://schemas.microsoft.com/office/drawing/2016/5/13/chartex" xmlns:cx8="http://schemas.microsoft.com/office/drawing/2016/5/14/chartex" xmlns:mc="http://schemas.openxmlformats.org/markup-compatibility/2006" xmlns:aink="http://schemas.microsoft.com/office/drawing/2016/ink" xmlns:am3d="http://schemas.microsoft.com/office/drawing/2017/model3d" xmlns:o="urn:schemas-microsoft-com:office:office" xmlns:oel="http://schemas.microsoft.com/office/2019/extlst" xmlns:r="http://schemas.openxmlformats.org/officeDocument/2006/relationships" xmlns:m="http://schemas.openxmlformats.org/officeDocument/2006/math" xmlns:v="urn:schemas-microsoft-com:vml" xmlns:wp14="http://schemas.microsoft.com/office/word/2010/wordprocessingDrawing" xmlns:wp="http://schemas.openxmlformats.org/drawingml/2006/wordprocessingDrawing" xmlns:w10="urn:schemas-microsoft-com:office:word" xmlns:w="http://schemas.openxmlformats.org/wordprocessingml/2006/main" xmlns:w14="http://schemas.microsoft.com/office/word/2010/wordml" xmlns:w15="http://schemas.microsoft.com/office/word/2012/wordml" xmlns:w16cex="http://schemas.microsoft.com/office/word/2018/wordml/cex" xmlns:w16cid="http://schemas.microsoft.com/office/word/2016/wordml/cid" xmlns:w16="http://schemas.microsoft.com/office/word/2018/wordml" xmlns:w16du="http://schemas.microsoft.com/office/word/2023/wordml/word16du" xmlns:w16sdtdh="http://schemas.microsoft.com/office/word/2020/wordml/sdtdatahash" xmlns:w16sdtfl="http://schemas.microsoft.com/office/word/2024/wordml/sdtformatlock" xmlns:w16se="http://schemas.microsoft.com/office/word/2015/wordml/symex" xmlns:wpg="http://schemas.microsoft.com/office/word/2010/wordprocessingGroup" xmlns:wpi="http://schemas.microsoft.com/office/word/2010/wordprocessingInk" xmlns:wne="http://schemas.microsoft.com/office/word/2006/wordml" xmlns:wps="http://schemas.microsoft.com/office/word/2010/wordprocessingShape" mc:Ignorable="w14 w15 w16se w16cid w16 w16cex w16sdtdh w16sdtfl w16du wp14">
   <w:numPicBullet w:numPicBulletId="0">
     <w:pict>
-      <v:rect id="_x0000_i1156" style="width:0;height:1.5pt" o:hralign="center" o:bullet="t" o:hrstd="t" o:hr="t" fillcolor="#a0a0a0" stroked="f"/>
+      <v:rect id="_x0000_i1166" style="width:0;height:1.5pt" o:hralign="center" o:bullet="t" o:hrstd="t" o:hr="t" fillcolor="#a0a0a0" stroked="f"/>
     </w:pict>
   </w:numPicBullet>
   <w:numPicBullet w:numPicBulletId="1">
     <w:pict>
-      <v:rect id="_x0000_i1157" style="width:0;height:1.5pt" o:hralign="center" o:bullet="t" o:hrstd="t" o:hr="t" fillcolor="#a0a0a0" stroked="f"/>
+      <v:rect id="_x0000_i1167" style="width:0;height:1.5pt" o:hralign="center" o:bullet="t" o:hrstd="t" o:hr="t" fillcolor="#a0a0a0" stroked="f"/>
     </w:pict>
   </w:numPicBullet>
   <w:abstractNum w:abstractNumId="0" w15:restartNumberingAfterBreak="0">

</xml_diff>